<commit_message>
Adicionar Regras de Verificação
</commit_message>
<xml_diff>
--- a/Padrões Adotados/Regras de Verificação e Analise de Requisitos.docx
+++ b/Padrões Adotados/Regras de Verificação e Analise de Requisitos.docx
@@ -3,32 +3,275 @@
 <w:document xmlns:wpc="http://schemas.microsoft.com/office/word/2010/wordprocessingCanvas" xmlns:mc="http://schemas.openxmlformats.org/markup-compatibility/2006" xmlns:o="urn:schemas-microsoft-com:office:office" xmlns:r="http://schemas.openxmlformats.org/officeDocument/2006/relationships" xmlns:m="http://schemas.openxmlformats.org/officeDocument/2006/math" xmlns:v="urn:schemas-microsoft-com:vml" xmlns:wp14="http://schemas.microsoft.com/office/word/2010/wordprocessingDrawing" xmlns:wp="http://schemas.openxmlformats.org/drawingml/2006/wordprocessingDrawing" xmlns:w10="urn:schemas-microsoft-com:office:word" xmlns:w="http://schemas.openxmlformats.org/wordprocessingml/2006/main" xmlns:w14="http://schemas.microsoft.com/office/word/2010/wordml" xmlns:w15="http://schemas.microsoft.com/office/word/2012/wordml" xmlns:wpg="http://schemas.microsoft.com/office/word/2010/wordprocessingGroup" xmlns:wpi="http://schemas.microsoft.com/office/word/2010/wordprocessingInk" xmlns:wne="http://schemas.microsoft.com/office/word/2006/wordml" xmlns:wps="http://schemas.microsoft.com/office/word/2010/wordprocessingShape" mc:Ignorable="w14 w15 wp14">
   <w:body>
     <w:p>
-      <w:r>
+      <w:pPr>
+        <w:jc w:val="center"/>
+        <w:rPr>
+          <w:b/>
+          <w:sz w:val="28"/>
+          <w:szCs w:val="28"/>
+        </w:rPr>
+      </w:pPr>
+      <w:r>
+        <w:rPr>
+          <w:b/>
+          <w:sz w:val="28"/>
+          <w:szCs w:val="28"/>
+        </w:rPr>
+        <w:t>Regras de Verificação e Análise de Requisitos</w:t>
+      </w:r>
+    </w:p>
+    <w:p>
+      <w:pPr>
         <w:rPr>
           <w:rFonts w:ascii="Segoe UI" w:hAnsi="Segoe UI" w:cs="Segoe UI"/>
           <w:color w:val="24292E"/>
           <w:shd w:val="clear" w:color="auto" w:fill="FFFFFF"/>
         </w:rPr>
-        <w:t xml:space="preserve">Especificar as características que devem ser obedecidas ao descrever os requisitos do projeto. Por exemplo, a </w:t>
+      </w:pPr>
+    </w:p>
+    <w:p>
+      <w:hyperlink r:id="rId5" w:history="1">
+        <w:r>
+          <w:rPr>
+            <w:rStyle w:val="Hyperlink"/>
+            <w:rFonts w:ascii="Segoe UI" w:hAnsi="Segoe UI" w:cs="Segoe UI"/>
+            <w:b/>
+            <w:bCs/>
+            <w:color w:val="0366D6"/>
+            <w:sz w:val="30"/>
+            <w:szCs w:val="30"/>
+            <w:u w:val="none"/>
+            <w:shd w:val="clear" w:color="auto" w:fill="FAFBFC"/>
+          </w:rPr>
+          <w:t>TMD-Engenharia</w:t>
+        </w:r>
+      </w:hyperlink>
+    </w:p>
+    <w:p/>
+    <w:p>
+      <w:pPr>
+        <w:rPr>
+          <w:b/>
+          <w:sz w:val="24"/>
+          <w:szCs w:val="24"/>
+        </w:rPr>
+      </w:pPr>
+      <w:r>
+        <w:rPr>
+          <w:b/>
+          <w:sz w:val="24"/>
+          <w:szCs w:val="24"/>
+        </w:rPr>
+        <w:t xml:space="preserve">Davi </w:t>
       </w:r>
       <w:proofErr w:type="spellStart"/>
       <w:r>
         <w:rPr>
-          <w:rFonts w:ascii="Segoe UI" w:hAnsi="Segoe UI" w:cs="Segoe UI"/>
-          <w:color w:val="24292E"/>
-          <w:shd w:val="clear" w:color="auto" w:fill="FFFFFF"/>
-        </w:rPr>
-        <w:t>nomemclatura</w:t>
+          <w:b/>
+          <w:sz w:val="24"/>
+          <w:szCs w:val="24"/>
+        </w:rPr>
+        <w:t>Horner</w:t>
       </w:r>
       <w:proofErr w:type="spellEnd"/>
       <w:r>
         <w:rPr>
-          <w:rFonts w:ascii="Segoe UI" w:hAnsi="Segoe UI" w:cs="Segoe UI"/>
-          <w:color w:val="24292E"/>
-          <w:shd w:val="clear" w:color="auto" w:fill="FFFFFF"/>
-        </w:rPr>
-        <w:t xml:space="preserve"> dos requisitos como RF e RNF. Além disto, descreva pelo menos três regras que o documento de requisitos seguirá. Essas regras tratam das regras de "Especificação de Requisitos" contidas no capítulo 1 do livro de Engenharia de Software de Rogério Magela, usado em sala de aula.</w:t>
-      </w:r>
+          <w:b/>
+          <w:sz w:val="24"/>
+          <w:szCs w:val="24"/>
+        </w:rPr>
+        <w:t xml:space="preserve"> </w:t>
+      </w:r>
+      <w:proofErr w:type="spellStart"/>
+      <w:r>
+        <w:rPr>
+          <w:b/>
+          <w:sz w:val="24"/>
+          <w:szCs w:val="24"/>
+        </w:rPr>
+        <w:t>Hoe</w:t>
+      </w:r>
+      <w:proofErr w:type="spellEnd"/>
+      <w:r>
+        <w:rPr>
+          <w:b/>
+          <w:sz w:val="24"/>
+          <w:szCs w:val="24"/>
+        </w:rPr>
+        <w:t xml:space="preserve"> de Castro</w:t>
+      </w:r>
+    </w:p>
+    <w:p>
+      <w:pPr>
+        <w:rPr>
+          <w:b/>
+          <w:sz w:val="24"/>
+          <w:szCs w:val="24"/>
+        </w:rPr>
+      </w:pPr>
+      <w:r>
+        <w:rPr>
+          <w:b/>
+          <w:sz w:val="24"/>
+          <w:szCs w:val="24"/>
+        </w:rPr>
+        <w:t>Thiago Luigi Gonçalves Lima</w:t>
+      </w:r>
+    </w:p>
+    <w:p>
+      <w:pPr>
+        <w:rPr>
+          <w:b/>
+          <w:sz w:val="24"/>
+          <w:szCs w:val="24"/>
+        </w:rPr>
+      </w:pPr>
+      <w:r>
+        <w:rPr>
+          <w:b/>
+          <w:sz w:val="24"/>
+          <w:szCs w:val="24"/>
+        </w:rPr>
+        <w:t xml:space="preserve">Matheus Matias Lima </w:t>
+      </w:r>
+    </w:p>
+    <w:p>
+      <w:pPr>
+        <w:rPr>
+          <w:b/>
+          <w:sz w:val="24"/>
+          <w:szCs w:val="24"/>
+        </w:rPr>
+      </w:pPr>
+    </w:p>
+    <w:p>
+      <w:pPr>
+        <w:rPr>
+          <w:b/>
+          <w:sz w:val="24"/>
+          <w:szCs w:val="24"/>
+        </w:rPr>
+      </w:pPr>
+      <w:r>
+        <w:rPr>
+          <w:b/>
+          <w:sz w:val="24"/>
+          <w:szCs w:val="24"/>
+        </w:rPr>
+        <w:t>Características para os Requisitos</w:t>
+      </w:r>
+    </w:p>
+    <w:p>
+      <w:pPr>
+        <w:pStyle w:val="PargrafodaLista"/>
+        <w:numPr>
+          <w:ilvl w:val="0"/>
+          <w:numId w:val="1"/>
+        </w:numPr>
+      </w:pPr>
+      <w:r>
+        <w:t>RF define O QUE o software deverá fornecer e seu comportamento durante a aplicação.</w:t>
+      </w:r>
+    </w:p>
+    <w:p>
+      <w:pPr>
+        <w:pStyle w:val="PargrafodaLista"/>
+        <w:numPr>
+          <w:ilvl w:val="0"/>
+          <w:numId w:val="1"/>
+        </w:numPr>
+        <w:rPr>
+          <w:sz w:val="24"/>
+          <w:szCs w:val="24"/>
+        </w:rPr>
+      </w:pPr>
+      <w:r>
+        <w:rPr>
+          <w:sz w:val="24"/>
+          <w:szCs w:val="24"/>
+        </w:rPr>
+        <w:t>RNF irá DEFINIR as restrições aos requisitos funcionais.</w:t>
+      </w:r>
+    </w:p>
+    <w:p>
+      <w:pPr>
+        <w:rPr>
+          <w:b/>
+          <w:sz w:val="24"/>
+          <w:szCs w:val="24"/>
+        </w:rPr>
+      </w:pPr>
+    </w:p>
+    <w:p>
+      <w:pPr>
+        <w:rPr>
+          <w:b/>
+          <w:sz w:val="24"/>
+          <w:szCs w:val="24"/>
+        </w:rPr>
+      </w:pPr>
+      <w:r>
+        <w:rPr>
+          <w:b/>
+          <w:sz w:val="24"/>
+          <w:szCs w:val="24"/>
+        </w:rPr>
+        <w:t>Regras Especificação de Requisitos</w:t>
+      </w:r>
+    </w:p>
+    <w:p>
+      <w:pPr>
+        <w:pStyle w:val="PargrafodaLista"/>
+        <w:numPr>
+          <w:ilvl w:val="0"/>
+          <w:numId w:val="1"/>
+        </w:numPr>
+      </w:pPr>
+      <w:r>
+        <w:t>O documento será escrito em português.</w:t>
+      </w:r>
+    </w:p>
+    <w:p>
+      <w:pPr>
+        <w:pStyle w:val="PargrafodaLista"/>
+        <w:numPr>
+          <w:ilvl w:val="0"/>
+          <w:numId w:val="1"/>
+        </w:numPr>
+        <w:rPr>
+          <w:sz w:val="24"/>
+          <w:szCs w:val="24"/>
+        </w:rPr>
+      </w:pPr>
+      <w:r>
+        <w:rPr>
+          <w:sz w:val="24"/>
+          <w:szCs w:val="24"/>
+        </w:rPr>
+        <w:t>Será escrito de forma curta e objetiva</w:t>
+      </w:r>
+    </w:p>
+    <w:p>
+      <w:pPr>
+        <w:pStyle w:val="PargrafodaLista"/>
+        <w:numPr>
+          <w:ilvl w:val="0"/>
+          <w:numId w:val="1"/>
+        </w:numPr>
+        <w:rPr>
+          <w:sz w:val="24"/>
+          <w:szCs w:val="24"/>
+        </w:rPr>
+      </w:pPr>
+      <w:r>
+        <w:rPr>
+          <w:sz w:val="24"/>
+          <w:szCs w:val="24"/>
+        </w:rPr>
+        <w:t>Será definido somente um requisito por vez.</w:t>
+      </w:r>
+    </w:p>
+    <w:p>
       <w:bookmarkStart w:id="0" w:name="_GoBack"/>
       <w:bookmarkEnd w:id="0"/>
     </w:p>
@@ -40,6 +283,135 @@
     </w:sectPr>
   </w:body>
 </w:document>
+</file>
+
+<file path=word/numbering.xml><?xml version="1.0" encoding="utf-8"?>
+<w:numbering xmlns:wpc="http://schemas.microsoft.com/office/word/2010/wordprocessingCanvas" xmlns:mc="http://schemas.openxmlformats.org/markup-compatibility/2006" xmlns:o="urn:schemas-microsoft-com:office:office" xmlns:r="http://schemas.openxmlformats.org/officeDocument/2006/relationships" xmlns:m="http://schemas.openxmlformats.org/officeDocument/2006/math" xmlns:v="urn:schemas-microsoft-com:vml" xmlns:wp14="http://schemas.microsoft.com/office/word/2010/wordprocessingDrawing" xmlns:wp="http://schemas.openxmlformats.org/drawingml/2006/wordprocessingDrawing" xmlns:w10="urn:schemas-microsoft-com:office:word" xmlns:w="http://schemas.openxmlformats.org/wordprocessingml/2006/main" xmlns:w14="http://schemas.microsoft.com/office/word/2010/wordml" xmlns:w15="http://schemas.microsoft.com/office/word/2012/wordml" xmlns:wpg="http://schemas.microsoft.com/office/word/2010/wordprocessingGroup" xmlns:wpi="http://schemas.microsoft.com/office/word/2010/wordprocessingInk" xmlns:wne="http://schemas.microsoft.com/office/word/2006/wordml" xmlns:wps="http://schemas.microsoft.com/office/word/2010/wordprocessingShape" mc:Ignorable="w14 w15 wp14">
+  <w:abstractNum w:abstractNumId="0" w15:restartNumberingAfterBreak="0">
+    <w:nsid w:val="3A1164B6"/>
+    <w:multiLevelType w:val="hybridMultilevel"/>
+    <w:tmpl w:val="0A3260F4"/>
+    <w:lvl w:ilvl="0" w:tplc="057A5B5A">
+      <w:numFmt w:val="bullet"/>
+      <w:lvlText w:val=""/>
+      <w:lvlJc w:val="left"/>
+      <w:pPr>
+        <w:ind w:left="720" w:hanging="360"/>
+      </w:pPr>
+      <w:rPr>
+        <w:rFonts w:ascii="Wingdings" w:eastAsia="Arial" w:hAnsi="Wingdings" w:cs="Arial" w:hint="default"/>
+      </w:rPr>
+    </w:lvl>
+    <w:lvl w:ilvl="1" w:tplc="04160003">
+      <w:start w:val="1"/>
+      <w:numFmt w:val="bullet"/>
+      <w:lvlText w:val="o"/>
+      <w:lvlJc w:val="left"/>
+      <w:pPr>
+        <w:ind w:left="1440" w:hanging="360"/>
+      </w:pPr>
+      <w:rPr>
+        <w:rFonts w:ascii="Courier New" w:hAnsi="Courier New" w:cs="Courier New" w:hint="default"/>
+      </w:rPr>
+    </w:lvl>
+    <w:lvl w:ilvl="2" w:tplc="04160005">
+      <w:start w:val="1"/>
+      <w:numFmt w:val="bullet"/>
+      <w:lvlText w:val=""/>
+      <w:lvlJc w:val="left"/>
+      <w:pPr>
+        <w:ind w:left="2160" w:hanging="360"/>
+      </w:pPr>
+      <w:rPr>
+        <w:rFonts w:ascii="Wingdings" w:hAnsi="Wingdings" w:hint="default"/>
+      </w:rPr>
+    </w:lvl>
+    <w:lvl w:ilvl="3" w:tplc="04160001">
+      <w:start w:val="1"/>
+      <w:numFmt w:val="bullet"/>
+      <w:lvlText w:val=""/>
+      <w:lvlJc w:val="left"/>
+      <w:pPr>
+        <w:ind w:left="2880" w:hanging="360"/>
+      </w:pPr>
+      <w:rPr>
+        <w:rFonts w:ascii="Symbol" w:hAnsi="Symbol" w:hint="default"/>
+      </w:rPr>
+    </w:lvl>
+    <w:lvl w:ilvl="4" w:tplc="04160003">
+      <w:start w:val="1"/>
+      <w:numFmt w:val="bullet"/>
+      <w:lvlText w:val="o"/>
+      <w:lvlJc w:val="left"/>
+      <w:pPr>
+        <w:ind w:left="3600" w:hanging="360"/>
+      </w:pPr>
+      <w:rPr>
+        <w:rFonts w:ascii="Courier New" w:hAnsi="Courier New" w:cs="Courier New" w:hint="default"/>
+      </w:rPr>
+    </w:lvl>
+    <w:lvl w:ilvl="5" w:tplc="04160005">
+      <w:start w:val="1"/>
+      <w:numFmt w:val="bullet"/>
+      <w:lvlText w:val=""/>
+      <w:lvlJc w:val="left"/>
+      <w:pPr>
+        <w:ind w:left="4320" w:hanging="360"/>
+      </w:pPr>
+      <w:rPr>
+        <w:rFonts w:ascii="Wingdings" w:hAnsi="Wingdings" w:hint="default"/>
+      </w:rPr>
+    </w:lvl>
+    <w:lvl w:ilvl="6" w:tplc="04160001">
+      <w:start w:val="1"/>
+      <w:numFmt w:val="bullet"/>
+      <w:lvlText w:val=""/>
+      <w:lvlJc w:val="left"/>
+      <w:pPr>
+        <w:ind w:left="5040" w:hanging="360"/>
+      </w:pPr>
+      <w:rPr>
+        <w:rFonts w:ascii="Symbol" w:hAnsi="Symbol" w:hint="default"/>
+      </w:rPr>
+    </w:lvl>
+    <w:lvl w:ilvl="7" w:tplc="04160003">
+      <w:start w:val="1"/>
+      <w:numFmt w:val="bullet"/>
+      <w:lvlText w:val="o"/>
+      <w:lvlJc w:val="left"/>
+      <w:pPr>
+        <w:ind w:left="5760" w:hanging="360"/>
+      </w:pPr>
+      <w:rPr>
+        <w:rFonts w:ascii="Courier New" w:hAnsi="Courier New" w:cs="Courier New" w:hint="default"/>
+      </w:rPr>
+    </w:lvl>
+    <w:lvl w:ilvl="8" w:tplc="04160005">
+      <w:start w:val="1"/>
+      <w:numFmt w:val="bullet"/>
+      <w:lvlText w:val=""/>
+      <w:lvlJc w:val="left"/>
+      <w:pPr>
+        <w:ind w:left="6480" w:hanging="360"/>
+      </w:pPr>
+      <w:rPr>
+        <w:rFonts w:ascii="Wingdings" w:hAnsi="Wingdings" w:hint="default"/>
+      </w:rPr>
+    </w:lvl>
+  </w:abstractNum>
+  <w:num w:numId="1">
+    <w:abstractNumId w:val="0"/>
+    <w:lvlOverride w:ilvl="0"/>
+    <w:lvlOverride w:ilvl="1"/>
+    <w:lvlOverride w:ilvl="2"/>
+    <w:lvlOverride w:ilvl="3"/>
+    <w:lvlOverride w:ilvl="4"/>
+    <w:lvlOverride w:ilvl="5"/>
+    <w:lvlOverride w:ilvl="6"/>
+    <w:lvlOverride w:ilvl="7"/>
+    <w:lvlOverride w:ilvl="8"/>
+  </w:num>
+</w:numbering>
 </file>
 
 <file path=word/styles.xml><?xml version="1.0" encoding="utf-8"?>
@@ -434,7 +806,14 @@
   </w:latentStyles>
   <w:style w:type="paragraph" w:default="1" w:styleId="Normal">
     <w:name w:val="Normal"/>
-    <w:qFormat/>
+    <w:rsid w:val="00B62EB5"/>
+    <w:pPr>
+      <w:spacing w:after="0" w:line="276" w:lineRule="auto"/>
+    </w:pPr>
+    <w:rPr>
+      <w:rFonts w:ascii="Arial" w:eastAsia="Arial" w:hAnsi="Arial" w:cs="Arial"/>
+      <w:lang w:eastAsia="pt-BR"/>
+    </w:rPr>
   </w:style>
   <w:style w:type="character" w:default="1" w:styleId="Fontepargpadro">
     <w:name w:val="Default Paragraph Font"/>
@@ -462,6 +841,29 @@
     <w:uiPriority w:val="99"/>
     <w:semiHidden/>
     <w:unhideWhenUsed/>
+  </w:style>
+  <w:style w:type="character" w:styleId="Hyperlink">
+    <w:name w:val="Hyperlink"/>
+    <w:basedOn w:val="Fontepargpadro"/>
+    <w:uiPriority w:val="99"/>
+    <w:semiHidden/>
+    <w:unhideWhenUsed/>
+    <w:rsid w:val="00B62EB5"/>
+    <w:rPr>
+      <w:color w:val="0000FF"/>
+      <w:u w:val="single"/>
+    </w:rPr>
+  </w:style>
+  <w:style w:type="paragraph" w:styleId="PargrafodaLista">
+    <w:name w:val="List Paragraph"/>
+    <w:basedOn w:val="Normal"/>
+    <w:uiPriority w:val="34"/>
+    <w:qFormat/>
+    <w:rsid w:val="00B62EB5"/>
+    <w:pPr>
+      <w:ind w:left="720"/>
+      <w:contextualSpacing/>
+    </w:pPr>
   </w:style>
 </w:styles>
 </file>

</xml_diff>

<commit_message>
Corrigir Regras de Verificação
</commit_message>
<xml_diff>
--- a/Padrões Adotados/Regras de Verificação e Analise de Requisitos.docx
+++ b/Padrões Adotados/Regras de Verificação e Analise de Requisitos.docx
@@ -170,7 +170,10 @@
         </w:numPr>
       </w:pPr>
       <w:r>
-        <w:t>RF define O QUE o software deverá fornecer e seu comportamento durante a aplicação.</w:t>
+        <w:t>Requisitos Funcionais (RF)</w:t>
+      </w:r>
+      <w:r>
+        <w:t xml:space="preserve"> define O QUE o software deverá fornecer e seu comportamento durante a aplicação.</w:t>
       </w:r>
     </w:p>
     <w:p>
@@ -190,7 +193,23 @@
           <w:sz w:val="24"/>
           <w:szCs w:val="24"/>
         </w:rPr>
-        <w:t>RNF irá DEFINIR as restrições aos requisitos funcionais.</w:t>
+        <w:t>Requisitos Não Funcionais (</w:t>
+      </w:r>
+      <w:bookmarkStart w:id="0" w:name="_GoBack"/>
+      <w:bookmarkEnd w:id="0"/>
+      <w:r>
+        <w:rPr>
+          <w:sz w:val="24"/>
+          <w:szCs w:val="24"/>
+        </w:rPr>
+        <w:t>RNF) irá</w:t>
+      </w:r>
+      <w:r>
+        <w:rPr>
+          <w:sz w:val="24"/>
+          <w:szCs w:val="24"/>
+        </w:rPr>
+        <w:t xml:space="preserve"> DEFINIR as restrições aos requisitos funcionais.</w:t>
       </w:r>
     </w:p>
     <w:p>
@@ -271,10 +290,7 @@
         <w:t>Será definido somente um requisito por vez.</w:t>
       </w:r>
     </w:p>
-    <w:p>
-      <w:bookmarkStart w:id="0" w:name="_GoBack"/>
-      <w:bookmarkEnd w:id="0"/>
-    </w:p>
+    <w:p/>
     <w:sectPr>
       <w:pgSz w:w="11906" w:h="16838"/>
       <w:pgMar w:top="1417" w:right="1701" w:bottom="1417" w:left="1701" w:header="708" w:footer="708" w:gutter="0"/>
@@ -401,15 +417,6 @@
   </w:abstractNum>
   <w:num w:numId="1">
     <w:abstractNumId w:val="0"/>
-    <w:lvlOverride w:ilvl="0"/>
-    <w:lvlOverride w:ilvl="1"/>
-    <w:lvlOverride w:ilvl="2"/>
-    <w:lvlOverride w:ilvl="3"/>
-    <w:lvlOverride w:ilvl="4"/>
-    <w:lvlOverride w:ilvl="5"/>
-    <w:lvlOverride w:ilvl="6"/>
-    <w:lvlOverride w:ilvl="7"/>
-    <w:lvlOverride w:ilvl="8"/>
   </w:num>
 </w:numbering>
 </file>

</xml_diff>